<commit_message>
last update before send to sabis
</commit_message>
<xml_diff>
--- a/doc/Odev2_Rapor.docx
+++ b/doc/Odev2_Rapor.docx
@@ -783,6 +783,71 @@
           <w:sz w:val="24"/>
           <w:szCs w:val="24"/>
         </w:rPr>
+        <w:t xml:space="preserve">Özellikle ekle fonksiyonu ve AVL kriterlerini sağladığında sol çocuk ile ve sağ çocuk ile değiştir fonksiyonları üzerine çalışmalar yaptım. Zaman zaman NULL değerler ve yanlış </w:t>
+      </w:r>
+      <w:proofErr w:type="spellStart"/>
+      <w:r>
+        <w:rPr>
+          <w:sz w:val="24"/>
+          <w:szCs w:val="24"/>
+        </w:rPr>
+        <w:t>kullanılmar</w:t>
+      </w:r>
+      <w:proofErr w:type="spellEnd"/>
+      <w:r>
+        <w:rPr>
+          <w:sz w:val="24"/>
+          <w:szCs w:val="24"/>
+        </w:rPr>
+        <w:t xml:space="preserve"> nedeni ile </w:t>
+      </w:r>
+      <w:proofErr w:type="spellStart"/>
+      <w:r>
+        <w:rPr>
+          <w:sz w:val="24"/>
+          <w:szCs w:val="24"/>
+        </w:rPr>
+        <w:t>runtime</w:t>
+      </w:r>
+      <w:proofErr w:type="spellEnd"/>
+      <w:r>
+        <w:rPr>
+          <w:sz w:val="24"/>
+          <w:szCs w:val="24"/>
+        </w:rPr>
+        <w:t xml:space="preserve"> </w:t>
+      </w:r>
+      <w:proofErr w:type="spellStart"/>
+      <w:r>
+        <w:rPr>
+          <w:sz w:val="24"/>
+          <w:szCs w:val="24"/>
+        </w:rPr>
+        <w:t>crash</w:t>
+      </w:r>
+      <w:proofErr w:type="spellEnd"/>
+      <w:r>
+        <w:rPr>
+          <w:sz w:val="24"/>
+          <w:szCs w:val="24"/>
+        </w:rPr>
+        <w:t xml:space="preserve"> problemleri yaşadım. Bu problemleri de teker teker çözmeyi başardım.</w:t>
+      </w:r>
+      <w:bookmarkStart w:id="0" w:name="_GoBack"/>
+      <w:bookmarkEnd w:id="0"/>
+    </w:p>
+    <w:p>
+      <w:pPr>
+        <w:rPr>
+          <w:sz w:val="24"/>
+          <w:szCs w:val="24"/>
+        </w:rPr>
+      </w:pPr>
+      <w:r>
+        <w:rPr>
+          <w:sz w:val="24"/>
+          <w:szCs w:val="24"/>
+        </w:rPr>
         <w:t xml:space="preserve">Uzun çabalar ve uğraşlar sonucunda </w:t>
       </w:r>
       <w:proofErr w:type="spellStart"/>
@@ -840,6 +905,7 @@
           <w:sz w:val="24"/>
           <w:szCs w:val="24"/>
         </w:rPr>
+        <w:lastRenderedPageBreak/>
         <w:t>avl.hpp  ,</w:t>
       </w:r>
       <w:proofErr w:type="gramEnd"/>
@@ -925,7 +991,6 @@
           <w:sz w:val="24"/>
           <w:szCs w:val="24"/>
         </w:rPr>
-        <w:lastRenderedPageBreak/>
         <w:t>dogrukuyrugu.hpp,  dogrukuyrugu.cpp</w:t>
       </w:r>
       <w:proofErr w:type="gramEnd"/>
@@ -1218,8 +1283,6 @@
           </wp:inline>
         </w:drawing>
       </w:r>
-      <w:bookmarkStart w:id="0" w:name="_GoBack"/>
-      <w:bookmarkEnd w:id="0"/>
     </w:p>
     <w:sectPr>
       <w:pgSz w:w="12240" w:h="15840"/>

</xml_diff>